<commit_message>
Documento actualizado con el detalle de la base de datos
</commit_message>
<xml_diff>
--- a/proyecto/Documento del proyecto Pignus Civitas.docx
+++ b/proyecto/Documento del proyecto Pignus Civitas.docx
@@ -607,6 +607,26 @@
           <w:lang w:val="es-ES_tradnl"/>
         </w:rPr>
         <w:t>Ruby on rails</w:t>
+      </w:r>
+    </w:p>
+    <w:p>
+      <w:pPr>
+        <w:pStyle w:val="Cuerpo A"/>
+        <w:numPr>
+          <w:ilvl w:val="2"/>
+          <w:numId w:val="2"/>
+        </w:numPr>
+        <w:jc w:val="both"/>
+        <w:rPr>
+          <w:lang w:val="es-ES_tradnl"/>
+        </w:rPr>
+      </w:pPr>
+      <w:r>
+        <w:rPr>
+          <w:rtl w:val="0"/>
+          <w:lang w:val="es-ES_tradnl"/>
+        </w:rPr>
+        <w:t>Base de datos en Postgresql</w:t>
       </w:r>
     </w:p>
     <w:p>

</xml_diff>